<commit_message>
Update: Pra LOP detail + Form P1 + Print Form P1
</commit_message>
<xml_diff>
--- a/public/basic_documents/basic_p1_doc.docx
+++ b/public/basic_documents/basic_p1_doc.docx
@@ -963,8 +963,8 @@
         <w:gridCol w:w="602"/>
         <w:gridCol w:w="3276"/>
         <w:gridCol w:w="3447"/>
-        <w:gridCol w:w="639"/>
-        <w:gridCol w:w="1401"/>
+        <w:gridCol w:w="638"/>
+        <w:gridCol w:w="1402"/>
       </w:tblGrid>
       <w:tr>
         <w:trPr>
@@ -1070,7 +1070,7 @@
         </w:tc>
         <w:tc>
           <w:tcPr>
-            <w:tcW w:w="639" w:type="dxa"/>
+            <w:tcW w:w="638" w:type="dxa"/>
             <w:tcBorders>
               <w:bottom w:val="single" w:sz="4" w:space="0" w:color="000000"/>
             </w:tcBorders>
@@ -1105,7 +1105,7 @@
         </w:tc>
         <w:tc>
           <w:tcPr>
-            <w:tcW w:w="1401" w:type="dxa"/>
+            <w:tcW w:w="1402" w:type="dxa"/>
             <w:tcBorders>
               <w:bottom w:val="single" w:sz="4" w:space="0" w:color="000000"/>
             </w:tcBorders>
@@ -1252,7 +1252,7 @@
         </w:tc>
         <w:tc>
           <w:tcPr>
-            <w:tcW w:w="639" w:type="dxa"/>
+            <w:tcW w:w="638" w:type="dxa"/>
             <w:tcBorders>
               <w:top w:val="single" w:sz="4" w:space="0" w:color="000000"/>
               <w:bottom w:val="single" w:sz="4" w:space="0" w:color="000000"/>
@@ -1291,7 +1291,7 @@
         </w:tc>
         <w:tc>
           <w:tcPr>
-            <w:tcW w:w="1401" w:type="dxa"/>
+            <w:tcW w:w="1402" w:type="dxa"/>
             <w:tcBorders>
               <w:top w:val="single" w:sz="4" w:space="0" w:color="000000"/>
               <w:bottom w:val="single" w:sz="4" w:space="0" w:color="000000"/>
@@ -1702,8 +1702,8 @@
         <w:gridCol w:w="799"/>
         <w:gridCol w:w="1107"/>
         <w:gridCol w:w="2707"/>
-        <w:gridCol w:w="1511"/>
-        <w:gridCol w:w="1929"/>
+        <w:gridCol w:w="1513"/>
+        <w:gridCol w:w="1927"/>
       </w:tblGrid>
       <w:tr>
         <w:trPr>
@@ -1948,7 +1948,7 @@
         </w:tc>
         <w:tc>
           <w:tcPr>
-            <w:tcW w:w="1511" w:type="dxa"/>
+            <w:tcW w:w="1513" w:type="dxa"/>
             <w:tcBorders>
               <w:top w:val="single" w:sz="4" w:space="0" w:color="000000"/>
               <w:left w:val="single" w:sz="4" w:space="0" w:color="000000"/>
@@ -1975,13 +1975,13 @@
                 <w:b/>
                 <w:bCs/>
               </w:rPr>
-              <w:t>Total Harga (MRC)</w:t>
-            </w:r>
-          </w:p>
-        </w:tc>
-        <w:tc>
-          <w:tcPr>
-            <w:tcW w:w="1929" w:type="dxa"/>
+              <w:t>OTC</w:t>
+            </w:r>
+          </w:p>
+        </w:tc>
+        <w:tc>
+          <w:tcPr>
+            <w:tcW w:w="1927" w:type="dxa"/>
             <w:tcBorders>
               <w:top w:val="single" w:sz="4" w:space="0" w:color="000000"/>
               <w:left w:val="single" w:sz="4" w:space="0" w:color="000000"/>
@@ -2009,7 +2009,7 @@
                 <w:b/>
                 <w:bCs/>
               </w:rPr>
-              <w:t>Total Harga OTC</w:t>
+              <w:t>Total Harga</w:t>
             </w:r>
           </w:p>
         </w:tc>
@@ -2220,15 +2220,14 @@
               </w:rPr>
             </w:pPr>
             <w:r>
-              <w:rPr>
-                <w:rFonts w:ascii="times new roman" w:hAnsi="times new roman"/>
-              </w:rPr>
-            </w:r>
-          </w:p>
-        </w:tc>
-        <w:tc>
-          <w:tcPr>
-            <w:tcW w:w="1511" w:type="dxa"/>
+              <w:rPr/>
+              <w:t>${harga_mrc}</w:t>
+            </w:r>
+          </w:p>
+        </w:tc>
+        <w:tc>
+          <w:tcPr>
+            <w:tcW w:w="1513" w:type="dxa"/>
             <w:tcBorders>
               <w:bottom w:val="single" w:sz="4" w:space="0" w:color="000000"/>
             </w:tcBorders>
@@ -2249,13 +2248,13 @@
               <w:rPr>
                 <w:rFonts w:ascii="times new roman" w:hAnsi="times new roman"/>
               </w:rPr>
-              <w:t>${harga_mrc}</w:t>
-            </w:r>
-          </w:p>
-        </w:tc>
-        <w:tc>
-          <w:tcPr>
-            <w:tcW w:w="1929" w:type="dxa"/>
+              <w:t>${harga_otc}</w:t>
+            </w:r>
+          </w:p>
+        </w:tc>
+        <w:tc>
+          <w:tcPr>
+            <w:tcW w:w="1927" w:type="dxa"/>
             <w:tcBorders>
               <w:bottom w:val="single" w:sz="4" w:space="0" w:color="000000"/>
               <w:right w:val="single" w:sz="4" w:space="0" w:color="000000"/>
@@ -2274,10 +2273,7 @@
               </w:rPr>
             </w:pPr>
             <w:r>
-              <w:rPr>
-                <w:rFonts w:ascii="times new roman" w:hAnsi="times new roman"/>
-              </w:rPr>
-              <w:t>${harga_otc}</w:t>
+              <w:rPr/>
             </w:r>
           </w:p>
         </w:tc>
@@ -2690,8 +2686,8 @@
         <w:gridCol w:w="1107"/>
         <w:gridCol w:w="985"/>
         <w:gridCol w:w="1722"/>
-        <w:gridCol w:w="1511"/>
-        <w:gridCol w:w="1929"/>
+        <w:gridCol w:w="1513"/>
+        <w:gridCol w:w="1927"/>
       </w:tblGrid>
       <w:tr>
         <w:trPr>
@@ -2932,7 +2928,7 @@
         </w:tc>
         <w:tc>
           <w:tcPr>
-            <w:tcW w:w="1511" w:type="dxa"/>
+            <w:tcW w:w="1513" w:type="dxa"/>
             <w:tcBorders>
               <w:top w:val="single" w:sz="4" w:space="0" w:color="2A6099"/>
               <w:left w:val="single" w:sz="4" w:space="0" w:color="2A6099"/>
@@ -2961,7 +2957,7 @@
         </w:tc>
         <w:tc>
           <w:tcPr>
-            <w:tcW w:w="1929" w:type="dxa"/>
+            <w:tcW w:w="1927" w:type="dxa"/>
             <w:tcBorders>
               <w:top w:val="single" w:sz="4" w:space="0" w:color="2A6099"/>
               <w:left w:val="single" w:sz="4" w:space="0" w:color="2A6099"/>
@@ -3204,7 +3200,7 @@
         </w:tc>
         <w:tc>
           <w:tcPr>
-            <w:tcW w:w="1511" w:type="dxa"/>
+            <w:tcW w:w="1513" w:type="dxa"/>
             <w:tcBorders>
               <w:bottom w:val="single" w:sz="4" w:space="0" w:color="000000"/>
             </w:tcBorders>
@@ -3230,7 +3226,7 @@
         </w:tc>
         <w:tc>
           <w:tcPr>
-            <w:tcW w:w="1929" w:type="dxa"/>
+            <w:tcW w:w="1927" w:type="dxa"/>
             <w:tcBorders>
               <w:bottom w:val="single" w:sz="4" w:space="0" w:color="000000"/>
               <w:right w:val="single" w:sz="4" w:space="0" w:color="000000"/>

</xml_diff>

<commit_message>
Update Pra LOP Detail Checklist + Pra LOP + Tabel Reward Witel
</commit_message>
<xml_diff>
--- a/public/basic_documents/basic_p1_doc.docx
+++ b/public/basic_documents/basic_p1_doc.docx
@@ -960,11 +960,12 @@
         <w:tblLook w:val="04a0" w:noHBand="0" w:noVBand="1" w:firstColumn="1" w:lastRow="0" w:lastColumn="0" w:firstRow="1"/>
       </w:tblPr>
       <w:tblGrid>
-        <w:gridCol w:w="602"/>
-        <w:gridCol w:w="3276"/>
-        <w:gridCol w:w="3447"/>
-        <w:gridCol w:w="638"/>
-        <w:gridCol w:w="1402"/>
+        <w:gridCol w:w="523"/>
+        <w:gridCol w:w="2850"/>
+        <w:gridCol w:w="1949"/>
+        <w:gridCol w:w="909"/>
+        <w:gridCol w:w="1029"/>
+        <w:gridCol w:w="2105"/>
       </w:tblGrid>
       <w:tr>
         <w:trPr>
@@ -972,7 +973,7 @@
         </w:trPr>
         <w:tc>
           <w:tcPr>
-            <w:tcW w:w="602" w:type="dxa"/>
+            <w:tcW w:w="523" w:type="dxa"/>
             <w:tcBorders>
               <w:bottom w:val="single" w:sz="4" w:space="0" w:color="000000"/>
             </w:tcBorders>
@@ -1007,7 +1008,7 @@
         </w:tc>
         <w:tc>
           <w:tcPr>
-            <w:tcW w:w="3276" w:type="dxa"/>
+            <w:tcW w:w="2850" w:type="dxa"/>
             <w:tcBorders>
               <w:bottom w:val="single" w:sz="4" w:space="0" w:color="000000"/>
             </w:tcBorders>
@@ -1035,7 +1036,7 @@
         </w:tc>
         <w:tc>
           <w:tcPr>
-            <w:tcW w:w="3447" w:type="dxa"/>
+            <w:tcW w:w="1949" w:type="dxa"/>
             <w:tcBorders>
               <w:bottom w:val="single" w:sz="4" w:space="0" w:color="000000"/>
             </w:tcBorders>
@@ -1070,7 +1071,7 @@
         </w:tc>
         <w:tc>
           <w:tcPr>
-            <w:tcW w:w="638" w:type="dxa"/>
+            <w:tcW w:w="909" w:type="dxa"/>
             <w:tcBorders>
               <w:bottom w:val="single" w:sz="4" w:space="0" w:color="000000"/>
             </w:tcBorders>
@@ -1105,7 +1106,7 @@
         </w:tc>
         <w:tc>
           <w:tcPr>
-            <w:tcW w:w="1402" w:type="dxa"/>
+            <w:tcW w:w="1029" w:type="dxa"/>
             <w:tcBorders>
               <w:bottom w:val="single" w:sz="4" w:space="0" w:color="000000"/>
             </w:tcBorders>
@@ -1138,6 +1139,34 @@
             </w:r>
           </w:p>
         </w:tc>
+        <w:tc>
+          <w:tcPr>
+            <w:tcW w:w="2105" w:type="dxa"/>
+            <w:tcBorders>
+              <w:bottom w:val="single" w:sz="4" w:space="0" w:color="000000"/>
+            </w:tcBorders>
+            <w:shd w:color="000000" w:fill="C00000" w:val="clear"/>
+            <w:vAlign w:val="center"/>
+          </w:tcPr>
+          <w:p>
+            <w:pPr>
+              <w:pStyle w:val="Normal"/>
+              <w:widowControl w:val="false"/>
+              <w:suppressAutoHyphens w:val="false"/>
+              <w:spacing w:lineRule="auto" w:line="240" w:before="0" w:after="0"/>
+              <w:jc w:val="center"/>
+              <w:rPr>
+                <w:rFonts w:ascii="times new roman" w:hAnsi="times new roman"/>
+              </w:rPr>
+            </w:pPr>
+            <w:r>
+              <w:rPr>
+                <w:rFonts w:ascii="times new roman" w:hAnsi="times new roman"/>
+              </w:rPr>
+              <w:t>Rekomendasi Mitra</w:t>
+            </w:r>
+          </w:p>
+        </w:tc>
       </w:tr>
       <w:tr>
         <w:trPr>
@@ -1145,7 +1174,7 @@
         </w:trPr>
         <w:tc>
           <w:tcPr>
-            <w:tcW w:w="602" w:type="dxa"/>
+            <w:tcW w:w="523" w:type="dxa"/>
             <w:tcBorders>
               <w:top w:val="single" w:sz="4" w:space="0" w:color="000000"/>
               <w:left w:val="single" w:sz="4" w:space="0" w:color="000000"/>
@@ -1182,7 +1211,7 @@
         </w:tc>
         <w:tc>
           <w:tcPr>
-            <w:tcW w:w="3276" w:type="dxa"/>
+            <w:tcW w:w="2850" w:type="dxa"/>
             <w:tcBorders>
               <w:top w:val="single" w:sz="4" w:space="0" w:color="000000"/>
               <w:bottom w:val="single" w:sz="4" w:space="0" w:color="000000"/>
@@ -1214,7 +1243,7 @@
         </w:tc>
         <w:tc>
           <w:tcPr>
-            <w:tcW w:w="3447" w:type="dxa"/>
+            <w:tcW w:w="1949" w:type="dxa"/>
             <w:tcBorders>
               <w:top w:val="single" w:sz="4" w:space="0" w:color="000000"/>
               <w:bottom w:val="single" w:sz="4" w:space="0" w:color="000000"/>
@@ -1252,7 +1281,7 @@
         </w:tc>
         <w:tc>
           <w:tcPr>
-            <w:tcW w:w="638" w:type="dxa"/>
+            <w:tcW w:w="909" w:type="dxa"/>
             <w:tcBorders>
               <w:top w:val="single" w:sz="4" w:space="0" w:color="000000"/>
               <w:bottom w:val="single" w:sz="4" w:space="0" w:color="000000"/>
@@ -1291,11 +1320,10 @@
         </w:tc>
         <w:tc>
           <w:tcPr>
-            <w:tcW w:w="1402" w:type="dxa"/>
+            <w:tcW w:w="1029" w:type="dxa"/>
             <w:tcBorders>
               <w:top w:val="single" w:sz="4" w:space="0" w:color="000000"/>
               <w:bottom w:val="single" w:sz="4" w:space="0" w:color="000000"/>
-              <w:right w:val="single" w:sz="4" w:space="0" w:color="000000"/>
             </w:tcBorders>
             <w:shd w:color="auto" w:fill="auto" w:val="clear"/>
             <w:vAlign w:val="center"/>
@@ -1325,6 +1353,34 @@
                 <w:szCs w:val="20"/>
                 <w:lang w:val="id-ID" w:eastAsia="id-ID"/>
               </w:rPr>
+            </w:r>
+          </w:p>
+        </w:tc>
+        <w:tc>
+          <w:tcPr>
+            <w:tcW w:w="2105" w:type="dxa"/>
+            <w:tcBorders>
+              <w:top w:val="single" w:sz="4" w:space="0" w:color="000000"/>
+              <w:bottom w:val="single" w:sz="4" w:space="0" w:color="000000"/>
+              <w:right w:val="single" w:sz="4" w:space="0" w:color="000000"/>
+            </w:tcBorders>
+            <w:shd w:color="auto" w:fill="auto" w:val="clear"/>
+            <w:vAlign w:val="center"/>
+          </w:tcPr>
+          <w:p>
+            <w:pPr>
+              <w:pStyle w:val="ListParagraph"/>
+              <w:spacing w:before="0" w:after="0"/>
+              <w:ind w:hanging="437" w:left="851"/>
+              <w:rPr>
+                <w:rFonts w:ascii="times new roman" w:hAnsi="times new roman"/>
+              </w:rPr>
+            </w:pPr>
+            <w:r>
+              <w:rPr>
+                <w:rFonts w:ascii="times new roman" w:hAnsi="times new roman"/>
+              </w:rPr>
+              <w:t>${f1_mitra_id}</w:t>
             </w:r>
           </w:p>
         </w:tc>
@@ -1702,8 +1758,8 @@
         <w:gridCol w:w="799"/>
         <w:gridCol w:w="1107"/>
         <w:gridCol w:w="2707"/>
-        <w:gridCol w:w="1513"/>
-        <w:gridCol w:w="1927"/>
+        <w:gridCol w:w="1514"/>
+        <w:gridCol w:w="1926"/>
       </w:tblGrid>
       <w:tr>
         <w:trPr>
@@ -1948,7 +2004,7 @@
         </w:tc>
         <w:tc>
           <w:tcPr>
-            <w:tcW w:w="1513" w:type="dxa"/>
+            <w:tcW w:w="1514" w:type="dxa"/>
             <w:tcBorders>
               <w:top w:val="single" w:sz="4" w:space="0" w:color="000000"/>
               <w:left w:val="single" w:sz="4" w:space="0" w:color="000000"/>
@@ -1981,7 +2037,7 @@
         </w:tc>
         <w:tc>
           <w:tcPr>
-            <w:tcW w:w="1927" w:type="dxa"/>
+            <w:tcW w:w="1926" w:type="dxa"/>
             <w:tcBorders>
               <w:top w:val="single" w:sz="4" w:space="0" w:color="000000"/>
               <w:left w:val="single" w:sz="4" w:space="0" w:color="000000"/>
@@ -2227,7 +2283,7 @@
         </w:tc>
         <w:tc>
           <w:tcPr>
-            <w:tcW w:w="1513" w:type="dxa"/>
+            <w:tcW w:w="1514" w:type="dxa"/>
             <w:tcBorders>
               <w:bottom w:val="single" w:sz="4" w:space="0" w:color="000000"/>
             </w:tcBorders>
@@ -2254,7 +2310,7 @@
         </w:tc>
         <w:tc>
           <w:tcPr>
-            <w:tcW w:w="1927" w:type="dxa"/>
+            <w:tcW w:w="1926" w:type="dxa"/>
             <w:tcBorders>
               <w:bottom w:val="single" w:sz="4" w:space="0" w:color="000000"/>
               <w:right w:val="single" w:sz="4" w:space="0" w:color="000000"/>
@@ -2273,7 +2329,9 @@
               </w:rPr>
             </w:pPr>
             <w:r>
-              <w:rPr/>
+              <w:rPr>
+                <w:rFonts w:ascii="times new roman" w:hAnsi="times new roman"/>
+              </w:rPr>
             </w:r>
           </w:p>
         </w:tc>
@@ -2686,8 +2744,8 @@
         <w:gridCol w:w="1107"/>
         <w:gridCol w:w="985"/>
         <w:gridCol w:w="1722"/>
-        <w:gridCol w:w="1513"/>
-        <w:gridCol w:w="1927"/>
+        <w:gridCol w:w="1514"/>
+        <w:gridCol w:w="1926"/>
       </w:tblGrid>
       <w:tr>
         <w:trPr>
@@ -2928,7 +2986,7 @@
         </w:tc>
         <w:tc>
           <w:tcPr>
-            <w:tcW w:w="1513" w:type="dxa"/>
+            <w:tcW w:w="1514" w:type="dxa"/>
             <w:tcBorders>
               <w:top w:val="single" w:sz="4" w:space="0" w:color="2A6099"/>
               <w:left w:val="single" w:sz="4" w:space="0" w:color="2A6099"/>
@@ -2957,7 +3015,7 @@
         </w:tc>
         <w:tc>
           <w:tcPr>
-            <w:tcW w:w="1927" w:type="dxa"/>
+            <w:tcW w:w="1926" w:type="dxa"/>
             <w:tcBorders>
               <w:top w:val="single" w:sz="4" w:space="0" w:color="2A6099"/>
               <w:left w:val="single" w:sz="4" w:space="0" w:color="2A6099"/>
@@ -3200,7 +3258,7 @@
         </w:tc>
         <w:tc>
           <w:tcPr>
-            <w:tcW w:w="1513" w:type="dxa"/>
+            <w:tcW w:w="1514" w:type="dxa"/>
             <w:tcBorders>
               <w:bottom w:val="single" w:sz="4" w:space="0" w:color="000000"/>
             </w:tcBorders>
@@ -3226,7 +3284,7 @@
         </w:tc>
         <w:tc>
           <w:tcPr>
-            <w:tcW w:w="1927" w:type="dxa"/>
+            <w:tcW w:w="1926" w:type="dxa"/>
             <w:tcBorders>
               <w:bottom w:val="single" w:sz="4" w:space="0" w:color="000000"/>
               <w:right w:val="single" w:sz="4" w:space="0" w:color="000000"/>

</xml_diff>